<commit_message>
Artikel bei Bestattungsform ergänzt
</commit_message>
<xml_diff>
--- a/Bricks/Bestattungswort/Bestattungswort1.docx
+++ b/Bricks/Bestattungswort/Bestattungswort1.docx
@@ -98,6 +98,14 @@
           <w:szCs w:val="26"/>
         </w:rPr>
         <w:t xml:space="preserve">legen wir </w:t>
+      </w:r>
+      <w:r>
+        <w:rPr>
+          <w:rFonts w:ascii="Arial" w:eastAsia="NewCenturySchlbk-Roman" w:hAnsi="Arial" w:cs="Arial"/>
+          <w:sz w:val="26"/>
+          <w:szCs w:val="26"/>
+        </w:rPr>
+        <w:t xml:space="preserve">BFARTIKELA </w:t>
       </w:r>
       <w:r>
         <w:rPr>

</xml_diff>